<commit_message>
Update Weekly report 05- Group 11.docx
</commit_message>
<xml_diff>
--- a/non-Coded Files/Weekly Progress Reports/Weekly report 05- Group 11.docx
+++ b/non-Coded Files/Weekly Progress Reports/Weekly report 05- Group 11.docx
@@ -1299,7 +1299,19 @@
               <w:rPr>
                 <w:b/>
               </w:rPr>
-              <w:t>12.03</w:t>
+              <w:t>1</w:t>
+            </w:r>
+            <w:r>
+              <w:rPr>
+                <w:b/>
+              </w:rPr>
+              <w:t>3</w:t>
+            </w:r>
+            <w:r>
+              <w:rPr>
+                <w:b/>
+              </w:rPr>
+              <w:t>.03</w:t>
             </w:r>
             <w:r>
               <w:rPr>
@@ -1349,7 +1361,7 @@
       </w:tr>
       <w:tr>
         <w:trPr>
-          <w:trHeight w:val="1091"/>
+          <w:trHeight w:val="912"/>
         </w:trPr>
         <w:tc>
           <w:tcPr>
@@ -1358,23 +1370,59 @@
           </w:tcPr>
           <w:p>
             <w:pPr>
-              <w:pStyle w:val="ListParagraph"/>
+              <w:pStyle w:val="NormalWeb"/>
               <w:numPr>
                 <w:ilvl w:val="0"/>
                 <w:numId w:val="2"/>
               </w:numPr>
-              <w:ind w:left="708"/>
+              <w:spacing w:before="0" w:beforeAutospacing="0" w:after="0" w:afterAutospacing="0"/>
               <w:jc w:val="both"/>
-              <w:rPr>
-                <w:rFonts w:ascii="Times New Roman" w:eastAsia="Times New Roman" w:hAnsi="Times New Roman" w:cs="Times New Roman"/>
-              </w:rPr>
-            </w:pPr>
+              <w:textAlignment w:val="baseline"/>
+              <w:rPr>
+                <w:color w:val="000000"/>
+                <w:sz w:val="22"/>
+                <w:szCs w:val="22"/>
+              </w:rPr>
+            </w:pPr>
+            <w:r>
+              <w:rPr>
+                <w:color w:val="000000"/>
+                <w:sz w:val="22"/>
+                <w:szCs w:val="22"/>
+              </w:rPr>
+              <w:t>Engaged in studying the programming languages we need.</w:t>
+            </w:r>
+          </w:p>
+          <w:p>
+            <w:pPr>
+              <w:pStyle w:val="NormalWeb"/>
+              <w:numPr>
+                <w:ilvl w:val="0"/>
+                <w:numId w:val="2"/>
+              </w:numPr>
+              <w:spacing w:before="0" w:beforeAutospacing="0" w:after="0" w:afterAutospacing="0"/>
+              <w:jc w:val="both"/>
+              <w:textAlignment w:val="baseline"/>
+              <w:rPr>
+                <w:color w:val="000000"/>
+                <w:sz w:val="22"/>
+                <w:szCs w:val="22"/>
+              </w:rPr>
+            </w:pPr>
+            <w:r>
+              <w:rPr>
+                <w:color w:val="000000"/>
+                <w:sz w:val="22"/>
+                <w:szCs w:val="22"/>
+              </w:rPr>
+              <w:t>Developed several user interfaces to enhance the user experience.</w:t>
+            </w:r>
           </w:p>
         </w:tc>
       </w:tr>
       <w:tr>
         <w:trPr>
-          <w:trHeight w:val="228"/>
+          <w:trHeight w:val="345"/>
         </w:trPr>
         <w:tc>
           <w:tcPr>
@@ -1384,7 +1432,6 @@
           </w:tcPr>
           <w:p>
             <w:pPr>
-              <w:ind w:left="569"/>
               <w:jc w:val="center"/>
               <w:rPr>
                 <w:rFonts w:ascii="Times New Roman" w:hAnsi="Times New Roman" w:cs="Times New Roman"/>
@@ -1423,12 +1470,18 @@
                 <w:rFonts w:ascii="Times New Roman" w:hAnsi="Times New Roman" w:cs="Times New Roman"/>
               </w:rPr>
             </w:pPr>
+            <w:r>
+              <w:rPr>
+                <w:rFonts w:ascii="Times New Roman" w:hAnsi="Times New Roman" w:cs="Times New Roman"/>
+              </w:rPr>
+              <w:t>Last week, we requested permissions from the port to create passes for a field visit. However, that letter was rejected due to the lack of a letterhead</w:t>
+            </w:r>
           </w:p>
         </w:tc>
       </w:tr>
       <w:tr>
         <w:trPr>
-          <w:trHeight w:val="255"/>
+          <w:trHeight w:val="345"/>
         </w:trPr>
         <w:tc>
           <w:tcPr>
@@ -1487,6 +1540,27 @@
             <w:tcW w:w="9016" w:type="dxa"/>
             <w:gridSpan w:val="5"/>
           </w:tcPr>
+          <w:p>
+            <w:pPr>
+              <w:pStyle w:val="ListParagraph"/>
+              <w:numPr>
+                <w:ilvl w:val="0"/>
+                <w:numId w:val="8"/>
+              </w:numPr>
+              <w:spacing w:after="0" w:line="240" w:lineRule="auto"/>
+              <w:ind w:left="708"/>
+              <w:jc w:val="both"/>
+              <w:rPr>
+                <w:rFonts w:ascii="Times New Roman" w:hAnsi="Times New Roman" w:cs="Times New Roman"/>
+              </w:rPr>
+            </w:pPr>
+            <w:r>
+              <w:rPr>
+                <w:rFonts w:ascii="Times New Roman" w:hAnsi="Times New Roman" w:cs="Times New Roman"/>
+              </w:rPr>
+              <w:t>Almost all planned works for the week has done.</w:t>
+            </w:r>
+          </w:p>
           <w:p>
             <w:pPr>
               <w:pStyle w:val="ListParagraph"/>
@@ -1500,6 +1574,24 @@
                 <w:rFonts w:ascii="Times New Roman" w:hAnsi="Times New Roman" w:cs="Times New Roman"/>
               </w:rPr>
             </w:pPr>
+            <w:r>
+              <w:rPr>
+                <w:rFonts w:ascii="Times New Roman" w:hAnsi="Times New Roman" w:cs="Times New Roman"/>
+              </w:rPr>
+              <w:t xml:space="preserve">The request letter needs to have a letterhead from </w:t>
+            </w:r>
+            <w:r>
+              <w:rPr>
+                <w:rFonts w:ascii="Times New Roman" w:hAnsi="Times New Roman" w:cs="Times New Roman"/>
+              </w:rPr>
+              <w:t>Dean</w:t>
+            </w:r>
+            <w:r>
+              <w:rPr>
+                <w:rFonts w:ascii="Times New Roman" w:hAnsi="Times New Roman" w:cs="Times New Roman"/>
+              </w:rPr>
+              <w:t>, so we must resubmit it through HOD. Obtaining the corrected letter was challenging as we ran out of time due to the process.</w:t>
+            </w:r>
           </w:p>
         </w:tc>
       </w:tr>
@@ -1569,6 +1661,44 @@
                 <w:rFonts w:ascii="Times New Roman" w:hAnsi="Times New Roman" w:cs="Times New Roman"/>
               </w:rPr>
             </w:pPr>
+            <w:r>
+              <w:rPr>
+                <w:rFonts w:ascii="Times New Roman" w:hAnsi="Times New Roman" w:cs="Times New Roman"/>
+              </w:rPr>
+              <w:t xml:space="preserve">Continue </w:t>
+            </w:r>
+            <w:r>
+              <w:rPr>
+                <w:rFonts w:ascii="Times New Roman" w:hAnsi="Times New Roman" w:cs="Times New Roman"/>
+              </w:rPr>
+              <w:t>engaging creation of</w:t>
+            </w:r>
+            <w:r>
+              <w:rPr>
+                <w:rFonts w:ascii="Times New Roman" w:hAnsi="Times New Roman" w:cs="Times New Roman"/>
+              </w:rPr>
+              <w:t xml:space="preserve"> structural design of the front-end and back-end of the software.</w:t>
+            </w:r>
+          </w:p>
+          <w:p>
+            <w:pPr>
+              <w:pStyle w:val="ListParagraph"/>
+              <w:numPr>
+                <w:ilvl w:val="0"/>
+                <w:numId w:val="7"/>
+              </w:numPr>
+              <w:ind w:left="780"/>
+              <w:jc w:val="both"/>
+              <w:rPr>
+                <w:rFonts w:ascii="Times New Roman" w:hAnsi="Times New Roman" w:cs="Times New Roman"/>
+              </w:rPr>
+            </w:pPr>
+            <w:r>
+              <w:rPr>
+                <w:rFonts w:ascii="Times New Roman" w:hAnsi="Times New Roman" w:cs="Times New Roman"/>
+              </w:rPr>
+              <w:t>Try to get the letter with letterhead and resubmit it to the company.</w:t>
+            </w:r>
           </w:p>
         </w:tc>
       </w:tr>
@@ -2102,6 +2232,7 @@
                 <w:b/>
                 <w:bCs/>
               </w:rPr>
+              <w:lastRenderedPageBreak/>
               <w:t xml:space="preserve">Supervisor  </w:t>
             </w:r>
             <w:r>
@@ -2606,6 +2737,155 @@
     </w:lvl>
   </w:abstractNum>
   <w:abstractNum w:abstractNumId="4" w15:restartNumberingAfterBreak="0">
+    <w:nsid w:val="30E74C29"/>
+    <w:multiLevelType w:val="multilevel"/>
+    <w:tmpl w:val="2E8E4328"/>
+    <w:lvl w:ilvl="0">
+      <w:start w:val="1"/>
+      <w:numFmt w:val="bullet"/>
+      <w:lvlText w:val=""/>
+      <w:lvlJc w:val="left"/>
+      <w:pPr>
+        <w:tabs>
+          <w:tab w:val="num" w:pos="720"/>
+        </w:tabs>
+        <w:ind w:left="720" w:hanging="360"/>
+      </w:pPr>
+      <w:rPr>
+        <w:rFonts w:ascii="Symbol" w:hAnsi="Symbol" w:hint="default"/>
+        <w:sz w:val="20"/>
+      </w:rPr>
+    </w:lvl>
+    <w:lvl w:ilvl="1" w:tentative="1">
+      <w:start w:val="1"/>
+      <w:numFmt w:val="bullet"/>
+      <w:lvlText w:val="o"/>
+      <w:lvlJc w:val="left"/>
+      <w:pPr>
+        <w:tabs>
+          <w:tab w:val="num" w:pos="1440"/>
+        </w:tabs>
+        <w:ind w:left="1440" w:hanging="360"/>
+      </w:pPr>
+      <w:rPr>
+        <w:rFonts w:ascii="Courier New" w:hAnsi="Courier New" w:hint="default"/>
+        <w:sz w:val="20"/>
+      </w:rPr>
+    </w:lvl>
+    <w:lvl w:ilvl="2" w:tentative="1">
+      <w:start w:val="1"/>
+      <w:numFmt w:val="bullet"/>
+      <w:lvlText w:val=""/>
+      <w:lvlJc w:val="left"/>
+      <w:pPr>
+        <w:tabs>
+          <w:tab w:val="num" w:pos="2160"/>
+        </w:tabs>
+        <w:ind w:left="2160" w:hanging="360"/>
+      </w:pPr>
+      <w:rPr>
+        <w:rFonts w:ascii="Wingdings" w:hAnsi="Wingdings" w:hint="default"/>
+        <w:sz w:val="20"/>
+      </w:rPr>
+    </w:lvl>
+    <w:lvl w:ilvl="3" w:tentative="1">
+      <w:start w:val="1"/>
+      <w:numFmt w:val="bullet"/>
+      <w:lvlText w:val=""/>
+      <w:lvlJc w:val="left"/>
+      <w:pPr>
+        <w:tabs>
+          <w:tab w:val="num" w:pos="2880"/>
+        </w:tabs>
+        <w:ind w:left="2880" w:hanging="360"/>
+      </w:pPr>
+      <w:rPr>
+        <w:rFonts w:ascii="Wingdings" w:hAnsi="Wingdings" w:hint="default"/>
+        <w:sz w:val="20"/>
+      </w:rPr>
+    </w:lvl>
+    <w:lvl w:ilvl="4" w:tentative="1">
+      <w:start w:val="1"/>
+      <w:numFmt w:val="bullet"/>
+      <w:lvlText w:val=""/>
+      <w:lvlJc w:val="left"/>
+      <w:pPr>
+        <w:tabs>
+          <w:tab w:val="num" w:pos="3600"/>
+        </w:tabs>
+        <w:ind w:left="3600" w:hanging="360"/>
+      </w:pPr>
+      <w:rPr>
+        <w:rFonts w:ascii="Wingdings" w:hAnsi="Wingdings" w:hint="default"/>
+        <w:sz w:val="20"/>
+      </w:rPr>
+    </w:lvl>
+    <w:lvl w:ilvl="5" w:tentative="1">
+      <w:start w:val="1"/>
+      <w:numFmt w:val="bullet"/>
+      <w:lvlText w:val=""/>
+      <w:lvlJc w:val="left"/>
+      <w:pPr>
+        <w:tabs>
+          <w:tab w:val="num" w:pos="4320"/>
+        </w:tabs>
+        <w:ind w:left="4320" w:hanging="360"/>
+      </w:pPr>
+      <w:rPr>
+        <w:rFonts w:ascii="Wingdings" w:hAnsi="Wingdings" w:hint="default"/>
+        <w:sz w:val="20"/>
+      </w:rPr>
+    </w:lvl>
+    <w:lvl w:ilvl="6" w:tentative="1">
+      <w:start w:val="1"/>
+      <w:numFmt w:val="bullet"/>
+      <w:lvlText w:val=""/>
+      <w:lvlJc w:val="left"/>
+      <w:pPr>
+        <w:tabs>
+          <w:tab w:val="num" w:pos="5040"/>
+        </w:tabs>
+        <w:ind w:left="5040" w:hanging="360"/>
+      </w:pPr>
+      <w:rPr>
+        <w:rFonts w:ascii="Wingdings" w:hAnsi="Wingdings" w:hint="default"/>
+        <w:sz w:val="20"/>
+      </w:rPr>
+    </w:lvl>
+    <w:lvl w:ilvl="7" w:tentative="1">
+      <w:start w:val="1"/>
+      <w:numFmt w:val="bullet"/>
+      <w:lvlText w:val=""/>
+      <w:lvlJc w:val="left"/>
+      <w:pPr>
+        <w:tabs>
+          <w:tab w:val="num" w:pos="5760"/>
+        </w:tabs>
+        <w:ind w:left="5760" w:hanging="360"/>
+      </w:pPr>
+      <w:rPr>
+        <w:rFonts w:ascii="Wingdings" w:hAnsi="Wingdings" w:hint="default"/>
+        <w:sz w:val="20"/>
+      </w:rPr>
+    </w:lvl>
+    <w:lvl w:ilvl="8" w:tentative="1">
+      <w:start w:val="1"/>
+      <w:numFmt w:val="bullet"/>
+      <w:lvlText w:val=""/>
+      <w:lvlJc w:val="left"/>
+      <w:pPr>
+        <w:tabs>
+          <w:tab w:val="num" w:pos="6480"/>
+        </w:tabs>
+        <w:ind w:left="6480" w:hanging="360"/>
+      </w:pPr>
+      <w:rPr>
+        <w:rFonts w:ascii="Wingdings" w:hAnsi="Wingdings" w:hint="default"/>
+        <w:sz w:val="20"/>
+      </w:rPr>
+    </w:lvl>
+  </w:abstractNum>
+  <w:abstractNum w:abstractNumId="5" w15:restartNumberingAfterBreak="0">
     <w:nsid w:val="37626992"/>
     <w:multiLevelType w:val="hybridMultilevel"/>
     <w:tmpl w:val="8624AEFC"/>
@@ -2718,7 +2998,7 @@
       </w:rPr>
     </w:lvl>
   </w:abstractNum>
-  <w:abstractNum w:abstractNumId="5" w15:restartNumberingAfterBreak="0">
+  <w:abstractNum w:abstractNumId="6" w15:restartNumberingAfterBreak="0">
     <w:nsid w:val="44E11B81"/>
     <w:multiLevelType w:val="hybridMultilevel"/>
     <w:tmpl w:val="CC8A659C"/>
@@ -2831,7 +3111,156 @@
       </w:rPr>
     </w:lvl>
   </w:abstractNum>
-  <w:abstractNum w:abstractNumId="6" w15:restartNumberingAfterBreak="0">
+  <w:abstractNum w:abstractNumId="7" w15:restartNumberingAfterBreak="0">
+    <w:nsid w:val="4AAE4895"/>
+    <w:multiLevelType w:val="multilevel"/>
+    <w:tmpl w:val="5A2A6B20"/>
+    <w:lvl w:ilvl="0">
+      <w:start w:val="1"/>
+      <w:numFmt w:val="bullet"/>
+      <w:lvlText w:val=""/>
+      <w:lvlJc w:val="left"/>
+      <w:pPr>
+        <w:tabs>
+          <w:tab w:val="num" w:pos="720"/>
+        </w:tabs>
+        <w:ind w:left="720" w:hanging="360"/>
+      </w:pPr>
+      <w:rPr>
+        <w:rFonts w:ascii="Symbol" w:hAnsi="Symbol" w:hint="default"/>
+        <w:sz w:val="20"/>
+      </w:rPr>
+    </w:lvl>
+    <w:lvl w:ilvl="1" w:tentative="1">
+      <w:start w:val="1"/>
+      <w:numFmt w:val="bullet"/>
+      <w:lvlText w:val="o"/>
+      <w:lvlJc w:val="left"/>
+      <w:pPr>
+        <w:tabs>
+          <w:tab w:val="num" w:pos="1440"/>
+        </w:tabs>
+        <w:ind w:left="1440" w:hanging="360"/>
+      </w:pPr>
+      <w:rPr>
+        <w:rFonts w:ascii="Courier New" w:hAnsi="Courier New" w:hint="default"/>
+        <w:sz w:val="20"/>
+      </w:rPr>
+    </w:lvl>
+    <w:lvl w:ilvl="2" w:tentative="1">
+      <w:start w:val="1"/>
+      <w:numFmt w:val="bullet"/>
+      <w:lvlText w:val=""/>
+      <w:lvlJc w:val="left"/>
+      <w:pPr>
+        <w:tabs>
+          <w:tab w:val="num" w:pos="2160"/>
+        </w:tabs>
+        <w:ind w:left="2160" w:hanging="360"/>
+      </w:pPr>
+      <w:rPr>
+        <w:rFonts w:ascii="Wingdings" w:hAnsi="Wingdings" w:hint="default"/>
+        <w:sz w:val="20"/>
+      </w:rPr>
+    </w:lvl>
+    <w:lvl w:ilvl="3" w:tentative="1">
+      <w:start w:val="1"/>
+      <w:numFmt w:val="bullet"/>
+      <w:lvlText w:val=""/>
+      <w:lvlJc w:val="left"/>
+      <w:pPr>
+        <w:tabs>
+          <w:tab w:val="num" w:pos="2880"/>
+        </w:tabs>
+        <w:ind w:left="2880" w:hanging="360"/>
+      </w:pPr>
+      <w:rPr>
+        <w:rFonts w:ascii="Wingdings" w:hAnsi="Wingdings" w:hint="default"/>
+        <w:sz w:val="20"/>
+      </w:rPr>
+    </w:lvl>
+    <w:lvl w:ilvl="4" w:tentative="1">
+      <w:start w:val="1"/>
+      <w:numFmt w:val="bullet"/>
+      <w:lvlText w:val=""/>
+      <w:lvlJc w:val="left"/>
+      <w:pPr>
+        <w:tabs>
+          <w:tab w:val="num" w:pos="3600"/>
+        </w:tabs>
+        <w:ind w:left="3600" w:hanging="360"/>
+      </w:pPr>
+      <w:rPr>
+        <w:rFonts w:ascii="Wingdings" w:hAnsi="Wingdings" w:hint="default"/>
+        <w:sz w:val="20"/>
+      </w:rPr>
+    </w:lvl>
+    <w:lvl w:ilvl="5" w:tentative="1">
+      <w:start w:val="1"/>
+      <w:numFmt w:val="bullet"/>
+      <w:lvlText w:val=""/>
+      <w:lvlJc w:val="left"/>
+      <w:pPr>
+        <w:tabs>
+          <w:tab w:val="num" w:pos="4320"/>
+        </w:tabs>
+        <w:ind w:left="4320" w:hanging="360"/>
+      </w:pPr>
+      <w:rPr>
+        <w:rFonts w:ascii="Wingdings" w:hAnsi="Wingdings" w:hint="default"/>
+        <w:sz w:val="20"/>
+      </w:rPr>
+    </w:lvl>
+    <w:lvl w:ilvl="6" w:tentative="1">
+      <w:start w:val="1"/>
+      <w:numFmt w:val="bullet"/>
+      <w:lvlText w:val=""/>
+      <w:lvlJc w:val="left"/>
+      <w:pPr>
+        <w:tabs>
+          <w:tab w:val="num" w:pos="5040"/>
+        </w:tabs>
+        <w:ind w:left="5040" w:hanging="360"/>
+      </w:pPr>
+      <w:rPr>
+        <w:rFonts w:ascii="Wingdings" w:hAnsi="Wingdings" w:hint="default"/>
+        <w:sz w:val="20"/>
+      </w:rPr>
+    </w:lvl>
+    <w:lvl w:ilvl="7" w:tentative="1">
+      <w:start w:val="1"/>
+      <w:numFmt w:val="bullet"/>
+      <w:lvlText w:val=""/>
+      <w:lvlJc w:val="left"/>
+      <w:pPr>
+        <w:tabs>
+          <w:tab w:val="num" w:pos="5760"/>
+        </w:tabs>
+        <w:ind w:left="5760" w:hanging="360"/>
+      </w:pPr>
+      <w:rPr>
+        <w:rFonts w:ascii="Wingdings" w:hAnsi="Wingdings" w:hint="default"/>
+        <w:sz w:val="20"/>
+      </w:rPr>
+    </w:lvl>
+    <w:lvl w:ilvl="8" w:tentative="1">
+      <w:start w:val="1"/>
+      <w:numFmt w:val="bullet"/>
+      <w:lvlText w:val=""/>
+      <w:lvlJc w:val="left"/>
+      <w:pPr>
+        <w:tabs>
+          <w:tab w:val="num" w:pos="6480"/>
+        </w:tabs>
+        <w:ind w:left="6480" w:hanging="360"/>
+      </w:pPr>
+      <w:rPr>
+        <w:rFonts w:ascii="Wingdings" w:hAnsi="Wingdings" w:hint="default"/>
+        <w:sz w:val="20"/>
+      </w:rPr>
+    </w:lvl>
+  </w:abstractNum>
+  <w:abstractNum w:abstractNumId="8" w15:restartNumberingAfterBreak="0">
     <w:nsid w:val="5E367726"/>
     <w:multiLevelType w:val="hybridMultilevel"/>
     <w:tmpl w:val="DB62D03A"/>
@@ -2944,7 +3373,7 @@
       </w:rPr>
     </w:lvl>
   </w:abstractNum>
-  <w:abstractNum w:abstractNumId="7" w15:restartNumberingAfterBreak="0">
+  <w:abstractNum w:abstractNumId="9" w15:restartNumberingAfterBreak="0">
     <w:nsid w:val="6912121F"/>
     <w:multiLevelType w:val="hybridMultilevel"/>
     <w:tmpl w:val="ABECEACC"/>
@@ -3057,7 +3486,7 @@
       </w:rPr>
     </w:lvl>
   </w:abstractNum>
-  <w:abstractNum w:abstractNumId="8" w15:restartNumberingAfterBreak="0">
+  <w:abstractNum w:abstractNumId="10" w15:restartNumberingAfterBreak="0">
     <w:nsid w:val="6EFE5D34"/>
     <w:multiLevelType w:val="hybridMultilevel"/>
     <w:tmpl w:val="24762D2A"/>
@@ -3174,28 +3603,34 @@
     <w:abstractNumId w:val="3"/>
   </w:num>
   <w:num w:numId="2" w16cid:durableId="412168019">
-    <w:abstractNumId w:val="5"/>
+    <w:abstractNumId w:val="6"/>
   </w:num>
   <w:num w:numId="3" w16cid:durableId="1604342184">
-    <w:abstractNumId w:val="7"/>
+    <w:abstractNumId w:val="9"/>
   </w:num>
   <w:num w:numId="4" w16cid:durableId="684132899">
     <w:abstractNumId w:val="2"/>
   </w:num>
   <w:num w:numId="5" w16cid:durableId="1057894838">
-    <w:abstractNumId w:val="6"/>
+    <w:abstractNumId w:val="8"/>
   </w:num>
   <w:num w:numId="6" w16cid:durableId="1411808545">
-    <w:abstractNumId w:val="8"/>
+    <w:abstractNumId w:val="10"/>
   </w:num>
   <w:num w:numId="7" w16cid:durableId="264118627">
-    <w:abstractNumId w:val="4"/>
+    <w:abstractNumId w:val="5"/>
   </w:num>
   <w:num w:numId="8" w16cid:durableId="67004490">
     <w:abstractNumId w:val="1"/>
   </w:num>
   <w:num w:numId="9" w16cid:durableId="982807289">
     <w:abstractNumId w:val="0"/>
+  </w:num>
+  <w:num w:numId="10" w16cid:durableId="1491167456">
+    <w:abstractNumId w:val="4"/>
+  </w:num>
+  <w:num w:numId="11" w16cid:durableId="270280694">
+    <w:abstractNumId w:val="7"/>
   </w:num>
 </w:numbering>
 </file>
@@ -3606,7 +4041,6 @@
   <w:style w:type="character" w:default="1" w:styleId="DefaultParagraphFont">
     <w:name w:val="Default Paragraph Font"/>
     <w:uiPriority w:val="1"/>
-    <w:semiHidden/>
     <w:unhideWhenUsed/>
   </w:style>
   <w:style w:type="table" w:default="1" w:styleId="TableNormal">
@@ -3673,6 +4107,22 @@
         <w:insideV w:val="single" w:sz="4" w:space="0" w:color="auto"/>
       </w:tblBorders>
     </w:tblPr>
+  </w:style>
+  <w:style w:type="paragraph" w:styleId="NormalWeb">
+    <w:name w:val="Normal (Web)"/>
+    <w:basedOn w:val="Normal"/>
+    <w:uiPriority w:val="99"/>
+    <w:unhideWhenUsed/>
+    <w:rsid w:val="005F54AB"/>
+    <w:pPr>
+      <w:spacing w:before="100" w:beforeAutospacing="1" w:after="100" w:afterAutospacing="1" w:line="240" w:lineRule="auto"/>
+    </w:pPr>
+    <w:rPr>
+      <w:rFonts w:ascii="Times New Roman" w:eastAsia="Times New Roman" w:hAnsi="Times New Roman" w:cs="Times New Roman"/>
+      <w:color w:val="auto"/>
+      <w:sz w:val="24"/>
+      <w:szCs w:val="24"/>
+    </w:rPr>
   </w:style>
 </w:styles>
 </file>

</xml_diff>